<commit_message>
updated data cleaning file
</commit_message>
<xml_diff>
--- a/Detailed_Methods.docx
+++ b/Detailed_Methods.docx
@@ -70,30 +70,63 @@
         <w:t xml:space="preserve">. </w:t>
       </w:r>
       <w:r>
-        <w:t xml:space="preserve">The query includes multiple entries per taxon, including an entry per associated crop (e.g </w:t>
+        <w:t>The query includes multiple entries per taxon, including an entry per associated crop (</w:t>
+      </w:r>
+      <w:proofErr w:type="spellStart"/>
+      <w:r>
+        <w:t>e.g</w:t>
+      </w:r>
+      <w:proofErr w:type="spellEnd"/>
+      <w:r>
+        <w:t xml:space="preserve"> </w:t>
       </w:r>
       <w:r>
         <w:rPr>
           <w:i/>
           <w:iCs/>
         </w:rPr>
-        <w:t>Vaccinium corymbosum</w:t>
-      </w:r>
-      <w:r>
-        <w:t xml:space="preserve"> includes unique entries for it’s association with Bilberry and Highbush Blueberry) and an entry per known breeding trait (e.g </w:t>
-      </w:r>
+        <w:t xml:space="preserve">Vaccinium </w:t>
+      </w:r>
+      <w:proofErr w:type="spellStart"/>
       <w:r>
         <w:rPr>
           <w:i/>
           <w:iCs/>
         </w:rPr>
-        <w:t xml:space="preserve">Vaccinium </w:t>
+        <w:t>corymbosum</w:t>
+      </w:r>
+      <w:proofErr w:type="spellEnd"/>
+      <w:r>
+        <w:t xml:space="preserve"> includes unique entries for </w:t>
+      </w:r>
+      <w:proofErr w:type="gramStart"/>
+      <w:r>
+        <w:t>it’s</w:t>
+      </w:r>
+      <w:proofErr w:type="gramEnd"/>
+      <w:r>
+        <w:t xml:space="preserve"> association with Bilberry and Highbush Blueberry) and an entry per known breeding trait (</w:t>
+      </w:r>
+      <w:proofErr w:type="spellStart"/>
+      <w:r>
+        <w:t>e.g</w:t>
+      </w:r>
+      <w:proofErr w:type="spellEnd"/>
+      <w:r>
+        <w:t xml:space="preserve"> </w:t>
       </w:r>
       <w:r>
         <w:rPr>
           <w:i/>
           <w:iCs/>
         </w:rPr>
+        <w:t xml:space="preserve">Vaccinium </w:t>
+      </w:r>
+      <w:r>
+        <w:rPr>
+          <w:i/>
+          <w:iCs/>
+        </w:rPr>
         <w:t>angustifolium</w:t>
       </w:r>
       <w:r>
@@ -112,7 +145,23 @@
         <w:t>.</w:t>
       </w:r>
       <w:r>
-        <w:t xml:space="preserve"> We also clustered associated crop categories for a selection of crops that share crop progenitors from the same taxonomic genus and also share a specific associated crop type. For example, apricot, cherry, peach, and plum are condensed to a single associated crop category while almond is retained as a separate crop category; although all of these crops share crop progenitors from the same taxonomic genus the associated crop type for the former are all classified as “</w:t>
+        <w:t xml:space="preserve"> We also clustered associated crop categories for a selection of crops that share crop progenitors from the same taxonomic genus </w:t>
+      </w:r>
+      <w:proofErr w:type="gramStart"/>
+      <w:r>
+        <w:t>and also</w:t>
+      </w:r>
+      <w:proofErr w:type="gramEnd"/>
+      <w:r>
+        <w:t xml:space="preserve"> share a specific associated crop type. For example, apricot, cherry, peach, and plum are condensed to a single associated crop category while almond is retained as a separate crop category; although </w:t>
+      </w:r>
+      <w:proofErr w:type="gramStart"/>
+      <w:r>
+        <w:t>all of</w:t>
+      </w:r>
+      <w:proofErr w:type="gramEnd"/>
+      <w:r>
+        <w:t xml:space="preserve"> these crops share crop progenitors from the same taxonomic genus the associated crop type for the former are all classified as “</w:t>
       </w:r>
       <w:r>
         <w:t>F</w:t>
@@ -129,7 +178,23 @@
     </w:p>
     <w:p>
       <w:r>
-        <w:t xml:space="preserve">When a CWR or WUS taxon was considered to have a different genepool for different associated crops that were grouped together, the closest genepool categorization was held for analysis. For example, </w:t>
+        <w:t xml:space="preserve">When a CWR or WUS taxon was considered to have a different </w:t>
+      </w:r>
+      <w:proofErr w:type="spellStart"/>
+      <w:r>
+        <w:t>genepool</w:t>
+      </w:r>
+      <w:proofErr w:type="spellEnd"/>
+      <w:r>
+        <w:t xml:space="preserve"> for different associated crops that were grouped together, the closest </w:t>
+      </w:r>
+      <w:proofErr w:type="spellStart"/>
+      <w:r>
+        <w:t>genepool</w:t>
+      </w:r>
+      <w:proofErr w:type="spellEnd"/>
+      <w:r>
+        <w:t xml:space="preserve"> categorization was held for analysis. For example, </w:t>
       </w:r>
       <w:r>
         <w:rPr>
@@ -161,7 +226,15 @@
     </w:p>
     <w:p>
       <w:r>
-        <w:t>This reduced list included both taxa at the finest taxonomic resolution available as well as the species level when subspecies or varietal levels for a CWR or WUS exist. For example, the CWR, , is represented by three CWR Taxa entries:</w:t>
+        <w:t>This reduced list included both taxa at the finest taxonomic resolution available as well as the species level when subspecies or varietal levels for a CWR or WUS exist. For example, the CWR</w:t>
+      </w:r>
+      <w:proofErr w:type="gramStart"/>
+      <w:r>
+        <w:t>, ,</w:t>
+      </w:r>
+      <w:proofErr w:type="gramEnd"/>
+      <w:r>
+        <w:t xml:space="preserve"> is represented by three CWR Taxa entries:</w:t>
       </w:r>
       <w:r>
         <w:rPr>
@@ -212,7 +285,15 @@
         <w:t>integrated plant taxa considered in previous descriptions of plants of economic importance in Canada (Davidson 1995)</w:t>
       </w:r>
       <w:r>
-        <w:t xml:space="preserve"> as well as a treatment of food plants used by indigenous peoples (Kuhnlein and Turner 2020). We targeted the addition of new taxa, excluding non-native taxa</w:t>
+        <w:t xml:space="preserve"> as well as a treatment of food plants used by indigenous peoples (</w:t>
+      </w:r>
+      <w:proofErr w:type="spellStart"/>
+      <w:r>
+        <w:t>Kuhnlein</w:t>
+      </w:r>
+      <w:proofErr w:type="spellEnd"/>
+      <w:r>
+        <w:t xml:space="preserve"> and Turner 2020). We targeted the addition of new taxa, excluding non-native taxa</w:t>
       </w:r>
       <w:r>
         <w:t>.</w:t>
@@ -601,8 +682,13 @@
           </w:tcPr>
           <w:p>
             <w:r>
-              <w:t>Corn-Mint, Japanese Corn-mint, Spear-mint</w:t>
-            </w:r>
+              <w:t xml:space="preserve">Corn-Mint, Japanese Corn-mint, </w:t>
+            </w:r>
+            <w:proofErr w:type="gramStart"/>
+            <w:r>
+              <w:t>Spear-mint</w:t>
+            </w:r>
+            <w:proofErr w:type="gramEnd"/>
           </w:p>
         </w:tc>
         <w:tc>
@@ -665,8 +751,17 @@
                 <w:rFonts w:ascii="Calibri" w:hAnsi="Calibri" w:cs="Calibri"/>
                 <w:color w:val="000000"/>
               </w:rPr>
-              <w:t>Rice, Wild-rice</w:t>
-            </w:r>
+              <w:t xml:space="preserve">Rice, </w:t>
+            </w:r>
+            <w:proofErr w:type="gramStart"/>
+            <w:r>
+              <w:rPr>
+                <w:rFonts w:ascii="Calibri" w:hAnsi="Calibri" w:cs="Calibri"/>
+                <w:color w:val="000000"/>
+              </w:rPr>
+              <w:t>Wild-rice</w:t>
+            </w:r>
+            <w:proofErr w:type="gramEnd"/>
           </w:p>
         </w:tc>
       </w:tr>
@@ -717,7 +812,15 @@
         </w:r>
       </w:hyperlink>
       <w:r>
-        <w:t>). Any taxon names that were not found in GRIN Taxonomy Plant Search were also checked using the Canadensys - Database of Vascular Plants of Canada (</w:t>
+        <w:t xml:space="preserve">). Any taxon names that were not found in GRIN Taxonomy Plant Search were also checked using the </w:t>
+      </w:r>
+      <w:proofErr w:type="spellStart"/>
+      <w:r>
+        <w:t>Canadensys</w:t>
+      </w:r>
+      <w:proofErr w:type="spellEnd"/>
+      <w:r>
+        <w:t xml:space="preserve"> - Database of Vascular Plants of Canada (</w:t>
       </w:r>
       <w:r>
         <w:t xml:space="preserve">VASCAN, </w:t>
@@ -731,7 +834,15 @@
         </w:r>
       </w:hyperlink>
       <w:r>
-        <w:t xml:space="preserve">). Taxon names that were not recovered in either database were removed from the inventory. </w:t>
+        <w:t xml:space="preserve">). Taxon names that were not recovered in either database </w:t>
+      </w:r>
+      <w:proofErr w:type="gramStart"/>
+      <w:r>
+        <w:t>were</w:t>
+      </w:r>
+      <w:proofErr w:type="gramEnd"/>
+      <w:r>
+        <w:t xml:space="preserve"> removed from the inventory. </w:t>
       </w:r>
     </w:p>
     <w:p>
@@ -739,25 +850,83 @@
         <w:t xml:space="preserve">Taxa sourced from Davidson 1995 </w:t>
       </w:r>
       <w:r>
-        <w:t xml:space="preserve">and Kuhnlein and Turner 2020 </w:t>
-      </w:r>
-      <w:r>
-        <w:t xml:space="preserve">were only resolved to the species level. All of these taxa were expanded to include all subspecies and varietals that occur in Canada, again using the GRIN Taxonomy Plant Search or the Canadensys – VASCAN tools. </w:t>
+        <w:t xml:space="preserve">and </w:t>
+      </w:r>
+      <w:proofErr w:type="spellStart"/>
+      <w:r>
+        <w:t>Kuhnlein</w:t>
+      </w:r>
+      <w:proofErr w:type="spellEnd"/>
+      <w:r>
+        <w:t xml:space="preserve"> and Turner 2020 </w:t>
+      </w:r>
+      <w:r>
+        <w:t xml:space="preserve">were only resolved to the species level. </w:t>
+      </w:r>
+      <w:proofErr w:type="gramStart"/>
+      <w:r>
+        <w:t>All of</w:t>
+      </w:r>
+      <w:proofErr w:type="gramEnd"/>
+      <w:r>
+        <w:t xml:space="preserve"> these taxa were expanded to include all subspecies and varietals that occur in Canada, again using the GRIN Taxonomy Plant Search or the </w:t>
+      </w:r>
+      <w:proofErr w:type="spellStart"/>
+      <w:r>
+        <w:t>Canadensys</w:t>
+      </w:r>
+      <w:proofErr w:type="spellEnd"/>
+      <w:r>
+        <w:t xml:space="preserve"> – VASCAN tools. </w:t>
       </w:r>
     </w:p>
     <w:p>
       <w:r>
-        <w:t xml:space="preserve">Using the Canadensys – VASCAN tool, Taxa were scored as “Native” or “Introduced”. Taxa were considered Native so long as they were native to at least one province, even if they are considered introduced in other provinces. For example, </w:t>
-      </w:r>
+        <w:t xml:space="preserve">Using the </w:t>
+      </w:r>
+      <w:proofErr w:type="spellStart"/>
+      <w:r>
+        <w:t>Canadensys</w:t>
+      </w:r>
+      <w:proofErr w:type="spellEnd"/>
+      <w:r>
+        <w:t xml:space="preserve"> – VASCAN tool, Taxa were scored as “Native” or “Introduced”. Taxa were considered Native so long as they were native to at least one province, even if they are considered introduced in other provinces. For example, </w:t>
+      </w:r>
+      <w:proofErr w:type="spellStart"/>
       <w:r>
         <w:rPr>
           <w:i/>
           <w:iCs/>
         </w:rPr>
-        <w:t>Blitum nuttallianum</w:t>
-      </w:r>
-      <w:r>
-        <w:t xml:space="preserve"> is native to several provinces including Saskatchewan and Manitoba, but introduced in Quebec and British Columbia. Nonetheless this taxon is still scored as Native</w:t>
+        <w:t>Blitum</w:t>
+      </w:r>
+      <w:proofErr w:type="spellEnd"/>
+      <w:r>
+        <w:rPr>
+          <w:i/>
+          <w:iCs/>
+        </w:rPr>
+        <w:t xml:space="preserve"> </w:t>
+      </w:r>
+      <w:proofErr w:type="spellStart"/>
+      <w:r>
+        <w:rPr>
+          <w:i/>
+          <w:iCs/>
+        </w:rPr>
+        <w:t>nuttallianum</w:t>
+      </w:r>
+      <w:proofErr w:type="spellEnd"/>
+      <w:r>
+        <w:t xml:space="preserve"> is native to several provinces including Saskatchewan and </w:t>
+      </w:r>
+      <w:proofErr w:type="gramStart"/>
+      <w:r>
+        <w:t>Manitoba, but</w:t>
+      </w:r>
+      <w:proofErr w:type="gramEnd"/>
+      <w:r>
+        <w:t xml:space="preserve"> introduced in Quebec and British Columbia. Nonetheless this taxon is still scored as Native</w:t>
       </w:r>
       <w:r>
         <w:t xml:space="preserve"> in the inventory</w:t>
@@ -768,7 +937,15 @@
     </w:p>
     <w:p>
       <w:r>
-        <w:t>Taxa were given a binary score for CWR status, with positive score if they were in the genepool of any Crop</w:t>
+        <w:t xml:space="preserve">Taxa were given a binary score for CWR status, with positive score if they were in the </w:t>
+      </w:r>
+      <w:proofErr w:type="spellStart"/>
+      <w:r>
+        <w:t>genepool</w:t>
+      </w:r>
+      <w:proofErr w:type="spellEnd"/>
+      <w:r>
+        <w:t xml:space="preserve"> of any Crop</w:t>
       </w:r>
       <w:r>
         <w:t>s</w:t>
@@ -785,8 +962,13 @@
       <w:r>
         <w:t xml:space="preserve">the </w:t>
       </w:r>
-      <w:r>
-        <w:t>Kuhnlein and Turner</w:t>
+      <w:proofErr w:type="spellStart"/>
+      <w:r>
+        <w:t>Kuhnlein</w:t>
+      </w:r>
+      <w:proofErr w:type="spellEnd"/>
+      <w:r>
+        <w:t xml:space="preserve"> and Turner</w:t>
       </w:r>
       <w:r>
         <w:t xml:space="preserve"> 2020 and Davidson 1995 </w:t>
@@ -798,10 +980,23 @@
         <w:t>when</w:t>
       </w:r>
       <w:r>
-        <w:t xml:space="preserve"> associated with a crop genepool in the GRIN-Global Crop list: </w:t>
-      </w:r>
-      <w:r>
-        <w:t xml:space="preserve">e.g. </w:t>
+        <w:t xml:space="preserve"> associated with a crop </w:t>
+      </w:r>
+      <w:proofErr w:type="spellStart"/>
+      <w:r>
+        <w:t>genepool</w:t>
+      </w:r>
+      <w:proofErr w:type="spellEnd"/>
+      <w:r>
+        <w:t xml:space="preserve"> in the GRIN-Global Crop list: </w:t>
+      </w:r>
+      <w:proofErr w:type="gramStart"/>
+      <w:r>
+        <w:t>e.g.</w:t>
+      </w:r>
+      <w:proofErr w:type="gramEnd"/>
+      <w:r>
+        <w:t xml:space="preserve"> </w:t>
       </w:r>
       <w:r>
         <w:rPr>
@@ -826,20 +1021,24 @@
       <w:r>
         <w:t xml:space="preserve">gathered from </w:t>
       </w:r>
-      <w:r>
-        <w:t>Kuhnlein and Turner 2020</w:t>
-      </w:r>
-      <w:r>
-        <w:t>’s treatment of indigenous food plants</w:t>
-      </w:r>
+      <w:proofErr w:type="spellStart"/>
+      <w:r>
+        <w:t>Kuhnlein</w:t>
+      </w:r>
+      <w:proofErr w:type="spellEnd"/>
+      <w:r>
+        <w:t xml:space="preserve"> and Turner 2020’s treatment of indigenous food plants could be assigned to the</w:t>
+      </w:r>
+      <w:r>
+        <w:t xml:space="preserve"> Tertiary </w:t>
+      </w:r>
+      <w:proofErr w:type="spellStart"/>
+      <w:r>
+        <w:t>genepool</w:t>
+      </w:r>
+      <w:proofErr w:type="spellEnd"/>
       <w:r>
         <w:t xml:space="preserve"> </w:t>
-      </w:r>
-      <w:r>
-        <w:t>could be assigned to the</w:t>
-      </w:r>
-      <w:r>
-        <w:t xml:space="preserve"> Tertiary genepool </w:t>
       </w:r>
       <w:r>
         <w:t>of the GRIN-Global</w:t>
@@ -920,7 +1119,15 @@
         <w:t xml:space="preserve"> (Food – Fruits)</w:t>
       </w:r>
       <w:r>
-        <w:t>, and Physaria (Food – Oils)</w:t>
+        <w:t xml:space="preserve">, and </w:t>
+      </w:r>
+      <w:proofErr w:type="spellStart"/>
+      <w:r>
+        <w:t>Physaria</w:t>
+      </w:r>
+      <w:proofErr w:type="spellEnd"/>
+      <w:r>
+        <w:t xml:space="preserve"> (Food – Oils)</w:t>
       </w:r>
       <w:r>
         <w:t xml:space="preserve">. We also included </w:t>
@@ -938,7 +1145,23 @@
         <w:t xml:space="preserve">crop groups under our definition of </w:t>
       </w:r>
       <w:r>
-        <w:t xml:space="preserve">CWR: Bentgrass, Bluegrass, Bluejoint, Bluestem, Brome Grass, Canary Grass, Clover, Lathyrus, Milk-vetch, Sainfoil, Timothy, Trefoil and Vetch. </w:t>
+        <w:t xml:space="preserve">CWR: </w:t>
+      </w:r>
+      <w:proofErr w:type="spellStart"/>
+      <w:r>
+        <w:t>Bentgrass</w:t>
+      </w:r>
+      <w:proofErr w:type="spellEnd"/>
+      <w:r>
+        <w:t xml:space="preserve">, Bluegrass, Bluejoint, Bluestem, Brome Grass, Canary Grass, Clover, Lathyrus, Milk-vetch, </w:t>
+      </w:r>
+      <w:proofErr w:type="spellStart"/>
+      <w:r>
+        <w:t>Sainfoil</w:t>
+      </w:r>
+      <w:proofErr w:type="spellEnd"/>
+      <w:r>
+        <w:t xml:space="preserve">, Timothy, Trefoil and Vetch. </w:t>
       </w:r>
     </w:p>
     <w:p>
@@ -965,12 +1188,36 @@
         <w:t>COULD ADD</w:t>
       </w:r>
       <w:r>
-        <w:t xml:space="preserve"> the following Crops of high ornamental value – whose close relatives are scored as CWR in the inventory: Barberry, Blanket-flower, Bleeding-heart, Camas, Cornus, Elderberry, Elm, Fawn-lily, Fir, Hackberry, Highbush-cranberry (Viburnum), Linden, Magnolia, Monarda, Oak, Pine, Rose, Spiderwort, and Water-lily.</w:t>
+        <w:t xml:space="preserve"> the following Crops of high ornamental value – whose close relatives are scored as CWR in the inventory: Barberry, Blanket-flower, Bleeding-heart, Camas, </w:t>
+      </w:r>
+      <w:proofErr w:type="spellStart"/>
+      <w:r>
+        <w:t>Cornus</w:t>
+      </w:r>
+      <w:proofErr w:type="spellEnd"/>
+      <w:r>
+        <w:t xml:space="preserve">, Elderberry, Elm, Fawn-lily, Fir, Hackberry, Highbush-cranberry (Viburnum), Linden, Magnolia, Monarda, Oak, Pine, Rose, Spiderwort, and </w:t>
+      </w:r>
+      <w:proofErr w:type="gramStart"/>
+      <w:r>
+        <w:t>Water-lily</w:t>
+      </w:r>
+      <w:proofErr w:type="gramEnd"/>
+      <w:r>
+        <w:t>.</w:t>
       </w:r>
     </w:p>
     <w:p>
       <w:r>
-        <w:t xml:space="preserve">Forest resources, which are important to consider beyond use as food or ornamentals for x, y , z reasons (Davidson 1995) </w:t>
+        <w:t xml:space="preserve">Forest resources, which are important to consider beyond use as food or ornamentals for x, </w:t>
+      </w:r>
+      <w:proofErr w:type="gramStart"/>
+      <w:r>
+        <w:t>y ,</w:t>
+      </w:r>
+      <w:proofErr w:type="gramEnd"/>
+      <w:r>
+        <w:t xml:space="preserve"> z reasons (Davidson 1995) </w:t>
       </w:r>
       <w:r>
         <w:t>are included in the inventory but were not scored as CWR</w:t>
@@ -981,22 +1228,66 @@
     </w:p>
     <w:p>
       <w:r>
-        <w:t xml:space="preserve">CWR were assigned to primary, secondary, or tertiary genepools, and potential use as graftstock recorded. CWR were assigned to two tiers: tier 2 for CWR with primary use of </w:t>
-      </w:r>
-      <w:r>
-        <w:t>forage and feed</w:t>
-      </w:r>
-      <w:r>
-        <w:t xml:space="preserve"> OR medicinals</w:t>
-      </w:r>
-      <w:r>
-        <w:t>, and tier 1 for all other CWR. Prioritization category for CWR was then assigned by combining the genepool score with the tier for each CWR, with genepools corresponding to primary=A, secondary=B, and tertiary=C. In the case that a CWR is in the secondary or tertiary genepools, but graftstock use is known, the p</w:t>
-      </w:r>
-      <w:r>
-        <w:t>rioritization category</w:t>
-      </w:r>
-      <w:r>
-        <w:t xml:space="preserve"> was upgraded to 1A. Because tier 2 CWR do not typically correspond to a single target crop, tier 2 CWR were all scored with a same prioritization level of 2. </w:t>
+        <w:t xml:space="preserve">CWR were assigned to primary, secondary, or tertiary </w:t>
+      </w:r>
+      <w:proofErr w:type="spellStart"/>
+      <w:r>
+        <w:t>genepools</w:t>
+      </w:r>
+      <w:proofErr w:type="spellEnd"/>
+      <w:r>
+        <w:t xml:space="preserve">, and potential use as </w:t>
+      </w:r>
+      <w:proofErr w:type="spellStart"/>
+      <w:r>
+        <w:t>graftstock</w:t>
+      </w:r>
+      <w:proofErr w:type="spellEnd"/>
+      <w:r>
+        <w:t xml:space="preserve"> recorded. CWR were assigned to two tiers: tier 2 for CWR with primary use of forage and feed</w:t>
+      </w:r>
+      <w:r>
+        <w:t xml:space="preserve"> OR </w:t>
+      </w:r>
+      <w:proofErr w:type="spellStart"/>
+      <w:r>
+        <w:t>medicinals</w:t>
+      </w:r>
+      <w:proofErr w:type="spellEnd"/>
+      <w:r>
+        <w:t xml:space="preserve">, and tier 1 for all other CWR. Prioritization category for CWR was then assigned by combining the </w:t>
+      </w:r>
+      <w:proofErr w:type="spellStart"/>
+      <w:r>
+        <w:t>genepool</w:t>
+      </w:r>
+      <w:proofErr w:type="spellEnd"/>
+      <w:r>
+        <w:t xml:space="preserve"> score with the tier for each CWR, with </w:t>
+      </w:r>
+      <w:proofErr w:type="spellStart"/>
+      <w:r>
+        <w:t>genepools</w:t>
+      </w:r>
+      <w:proofErr w:type="spellEnd"/>
+      <w:r>
+        <w:t xml:space="preserve"> corresponding to primary=A, secondary=B, and tertiary=C. In the case that a CWR is in the secondary or tertiary </w:t>
+      </w:r>
+      <w:proofErr w:type="spellStart"/>
+      <w:r>
+        <w:t>genepools</w:t>
+      </w:r>
+      <w:proofErr w:type="spellEnd"/>
+      <w:r>
+        <w:t xml:space="preserve">, but </w:t>
+      </w:r>
+      <w:proofErr w:type="spellStart"/>
+      <w:r>
+        <w:t>graftstock</w:t>
+      </w:r>
+      <w:proofErr w:type="spellEnd"/>
+      <w:r>
+        <w:t xml:space="preserve"> use is known, the prioritization category was upgraded to 1A. Because tier 2 CWR do not typically correspond to a single target crop, tier 2 CWR were all scored with a same prioritization level of 2. </w:t>
       </w:r>
     </w:p>
     <w:p>
@@ -1010,8 +1301,441 @@
         <w:t xml:space="preserve"> </w:t>
       </w:r>
       <w:r>
-        <w:t>(Kuhnlein and Turner 2020) or wild utilization for other purposes (list here). Some taxa in the inventory are exclusively CWR or exclusively WUS, however, many of the taxa overlap as both CWR and WUS. We did not devise a conservation prioritization scheme for WUS.</w:t>
-      </w:r>
+        <w:t>(</w:t>
+      </w:r>
+      <w:proofErr w:type="spellStart"/>
+      <w:r>
+        <w:t>Kuhnlein</w:t>
+      </w:r>
+      <w:proofErr w:type="spellEnd"/>
+      <w:r>
+        <w:t xml:space="preserve"> and Turner 2020) or wild utilization for other purposes (list here). Some taxa in the inventory are exclusively CWR or exclusively WUS, however, many of the taxa overlap as both CWR and WUS. We did not devise a conservation prioritization scheme for WUS.</w:t>
+      </w:r>
+    </w:p>
+    <w:p>
+      <w:pPr>
+        <w:rPr>
+          <w:b/>
+          <w:bCs/>
+        </w:rPr>
+      </w:pPr>
+      <w:r>
+        <w:rPr>
+          <w:b/>
+          <w:bCs/>
+        </w:rPr>
+        <w:t>DETERMINE GEOGRAPHIC RANGE of CWR and WUS</w:t>
+      </w:r>
+    </w:p>
+    <w:p>
+      <w:r>
+        <w:t>“</w:t>
+      </w:r>
+      <w:r>
+        <w:t>To determine th</w:t>
+      </w:r>
+      <w:r>
+        <w:t>e geographic range of each taxon (a proxy for the range of potential genetic diversity of each taxon) we downloaded validated occurrence data from the</w:t>
+      </w:r>
+      <w:r>
+        <w:t xml:space="preserve"> </w:t>
+      </w:r>
+      <w:r>
+        <w:t>Global Biodiversity Information Facility ('GBIF'</w:t>
+      </w:r>
+      <w:r>
+        <w:t xml:space="preserve"> -</w:t>
+      </w:r>
+      <w:r>
+        <w:t xml:space="preserve"> </w:t>
+      </w:r>
+      <w:hyperlink r:id="rId7" w:history="1">
+        <w:r>
+          <w:rPr>
+            <w:rStyle w:val="Hyperlink"/>
+          </w:rPr>
+          <w:t>https://www.gbif.org/</w:t>
+        </w:r>
+      </w:hyperlink>
+      <w:r>
+        <w:t>, 2021</w:t>
+      </w:r>
+      <w:r>
+        <w:t>). We requested occurrence data via R using the ‘</w:t>
+      </w:r>
+      <w:proofErr w:type="spellStart"/>
+      <w:r>
+        <w:t>rgbif</w:t>
+      </w:r>
+      <w:proofErr w:type="spellEnd"/>
+      <w:r>
+        <w:t xml:space="preserve">’ package (cite), filtering occurrence data to include observations from the following categories: ‘preserved specimen’, ‘human observation’, ‘observation’, and ‘machine observation’. </w:t>
+      </w:r>
+      <w:r>
+        <w:t xml:space="preserve">Many Canadian CWR and WUS occur more broadly across North America </w:t>
+      </w:r>
+      <w:r>
+        <w:t>(Khoury et al. 2020)</w:t>
+      </w:r>
+      <w:r>
+        <w:t xml:space="preserve">. The </w:t>
+      </w:r>
+      <w:proofErr w:type="gramStart"/>
+      <w:r>
+        <w:t>ex situ</w:t>
+      </w:r>
+      <w:proofErr w:type="gramEnd"/>
+      <w:r>
+        <w:t xml:space="preserve"> conservation</w:t>
+      </w:r>
+      <w:r>
+        <w:t xml:space="preserve"> status of these broadly occurring taxa </w:t>
+      </w:r>
+      <w:r>
+        <w:t xml:space="preserve">in United States repositories </w:t>
+      </w:r>
+      <w:r>
+        <w:t xml:space="preserve">has been </w:t>
+      </w:r>
+      <w:r>
+        <w:t>recently assessed</w:t>
+      </w:r>
+      <w:r>
+        <w:t xml:space="preserve"> (Khoury et al. 2020</w:t>
+      </w:r>
+      <w:r>
+        <w:t>). Therefore, we focused on defining the range of each CWR and WUS within Canada</w:t>
+      </w:r>
+      <w:r>
+        <w:t xml:space="preserve"> and subsequently assessing the conservation of CWR and WUS across the Canadian portion of the range in Canadian conservation systems. To limit the defined ranges of </w:t>
+      </w:r>
+      <w:r>
+        <w:t>CWR and WUS</w:t>
+      </w:r>
+      <w:r>
+        <w:t xml:space="preserve"> to the national scale</w:t>
+      </w:r>
+      <w:r>
+        <w:t>,</w:t>
+      </w:r>
+      <w:r>
+        <w:t xml:space="preserve"> we specified occurrences matching ‘country’ == ‘Canada’ in our GBIF data request.</w:t>
+      </w:r>
+      <w:r>
+        <w:t xml:space="preserve"> </w:t>
+      </w:r>
+    </w:p>
+    <w:p>
+      <w:r>
+        <w:t xml:space="preserve">Using the </w:t>
+      </w:r>
+      <w:r>
+        <w:t xml:space="preserve">output </w:t>
+      </w:r>
+      <w:r>
+        <w:t xml:space="preserve">GBIF occurrence data, we created two sets of </w:t>
+      </w:r>
+      <w:proofErr w:type="gramStart"/>
+      <w:r>
+        <w:t>binary</w:t>
+      </w:r>
+      <w:proofErr w:type="gramEnd"/>
+      <w:r>
+        <w:t xml:space="preserve"> (presence/absence), within-Canada</w:t>
+      </w:r>
+      <w:r>
+        <w:t xml:space="preserve"> species distribution maps. </w:t>
+      </w:r>
+      <w:r>
+        <w:t xml:space="preserve">Ecoregion defined species distribution maps were generated by </w:t>
+      </w:r>
+      <w:r>
+        <w:lastRenderedPageBreak/>
+        <w:t xml:space="preserve">conducting a spatial join between the occurrence data and the Nature Conservancy’s </w:t>
+      </w:r>
+      <w:r>
+        <w:t xml:space="preserve">Level </w:t>
+      </w:r>
+      <w:r>
+        <w:t xml:space="preserve">III (?) </w:t>
+      </w:r>
+      <w:r>
+        <w:t>Terrestrial Ecoregion map</w:t>
+      </w:r>
+      <w:r>
+        <w:t xml:space="preserve"> (</w:t>
+      </w:r>
+      <w:r>
+        <w:t>The Nature Conservancy, 2020</w:t>
+      </w:r>
+      <w:r>
+        <w:t xml:space="preserve">), using the _ package in R. Ecoregions represent </w:t>
+      </w:r>
+      <w:r>
+        <w:t>geographic areas delineated by climate, geology, physiography</w:t>
+      </w:r>
+      <w:r>
+        <w:t xml:space="preserve"> and</w:t>
+      </w:r>
+      <w:r>
+        <w:t xml:space="preserve"> for their characteristic biodiversity pattern</w:t>
+      </w:r>
+      <w:r>
+        <w:t>s</w:t>
+      </w:r>
+      <w:r>
+        <w:t xml:space="preserve"> (</w:t>
+      </w:r>
+      <w:r>
+        <w:t>The Nature Conservancy, 2020</w:t>
+      </w:r>
+      <w:r>
+        <w:t>). Defining CWR and WUS distributions at the Ecoregion scale provides valuable information</w:t>
+      </w:r>
+      <w:r>
+        <w:t xml:space="preserve"> of potential genetic diversity</w:t>
+      </w:r>
+      <w:r>
+        <w:t xml:space="preserve">, </w:t>
+      </w:r>
+      <w:r>
+        <w:t xml:space="preserve">because these geographic units define unique abiotic and biotic pressures to CWR and WUS </w:t>
+      </w:r>
+      <w:r>
+        <w:t>populations</w:t>
+      </w:r>
+      <w:r>
+        <w:t>.</w:t>
+      </w:r>
+      <w:r>
+        <w:t xml:space="preserve"> </w:t>
+      </w:r>
+      <w:r>
+        <w:t>Furthermore, Ecoregions</w:t>
+      </w:r>
+      <w:r>
+        <w:t xml:space="preserve"> are</w:t>
+      </w:r>
+      <w:r>
+        <w:t xml:space="preserve"> often</w:t>
+      </w:r>
+      <w:r>
+        <w:t xml:space="preserve"> used by conservation </w:t>
+      </w:r>
+      <w:r>
+        <w:t xml:space="preserve">non-profit organizations and non-profit organizations as the spatial unit for </w:t>
+      </w:r>
+      <w:r>
+        <w:t>ecological assessment and conservation action planning (</w:t>
+      </w:r>
+      <w:r>
+        <w:t>The Nature Conservancy, 2020</w:t>
+      </w:r>
+      <w:r>
+        <w:t xml:space="preserve">). Therefore, defining CWR and WUS occurrence in Ecoregions will be valuable for future in situ conservation planning.  </w:t>
+      </w:r>
+    </w:p>
+    <w:p>
+      <w:r>
+        <w:t>Administrative, provincial species distribution maps were created by conducting a spatial join between the occurrence data and a</w:t>
+      </w:r>
+      <w:r>
+        <w:t xml:space="preserve"> provincial boundary </w:t>
+      </w:r>
+      <w:r>
+        <w:t>layer</w:t>
+      </w:r>
+      <w:r>
+        <w:t xml:space="preserve"> (Statistics Canada, 2011) </w:t>
+      </w:r>
+      <w:r>
+        <w:t xml:space="preserve">using _ () in R. </w:t>
+      </w:r>
+      <w:r>
+        <w:t>Because abiotic and biotic pressures to natural populations are not fully circumscribed by administrative boundaries (), defining CWR and WUS distributions in provincial boundaries versus Ecoregion units provides a coarser assessment of potential genetic diversity</w:t>
+      </w:r>
+      <w:r>
+        <w:t xml:space="preserve">. </w:t>
+      </w:r>
+      <w:r>
+        <w:t>However, this second set of distribution maps still provides valuable information, as federal and provincial in situ conservation planning often relies on provincial administrative structures ().</w:t>
+      </w:r>
+      <w:r>
+        <w:t xml:space="preserve"> </w:t>
+      </w:r>
+      <w:r>
+        <w:t xml:space="preserve">Furthermore, </w:t>
+      </w:r>
+      <w:r>
+        <w:t xml:space="preserve">occurrence data as well as collection accession </w:t>
+      </w:r>
+      <w:r>
+        <w:t xml:space="preserve">provenance </w:t>
+      </w:r>
+      <w:r>
+        <w:t>data</w:t>
+      </w:r>
+      <w:r>
+        <w:t xml:space="preserve"> (the geographic location where an accession was acquired)</w:t>
+      </w:r>
+      <w:r>
+        <w:t xml:space="preserve"> </w:t>
+      </w:r>
+      <w:r>
+        <w:t xml:space="preserve">is often only </w:t>
+      </w:r>
+      <w:r>
+        <w:t>available</w:t>
+      </w:r>
+      <w:r>
+        <w:t xml:space="preserve"> </w:t>
+      </w:r>
+      <w:r>
+        <w:t>at the provincial scale. Thus, constructing provincial species distribution maps provides an opportunity to expand and assessment of the current conservation status of CWR and WUS in Canadian ex situ conservation systems.</w:t>
+      </w:r>
+    </w:p>
+    <w:p>
+      <w:r>
+        <w:t>Finally, we manually trimmed the species distribution maps t</w:t>
+      </w:r>
+      <w:r>
+        <w:t xml:space="preserve">o reduce overestimation of CWR </w:t>
+      </w:r>
+      <w:r>
+        <w:t>and WUS</w:t>
+      </w:r>
+      <w:r>
+        <w:t xml:space="preserve"> </w:t>
+      </w:r>
+      <w:r>
+        <w:t>geographic ranges.</w:t>
+      </w:r>
+      <w:r>
+        <w:t xml:space="preserve"> We removed provinces from a</w:t>
+      </w:r>
+      <w:r>
+        <w:t>n</w:t>
+      </w:r>
+      <w:r>
+        <w:t xml:space="preserve"> occurrence range if the province was considered </w:t>
+      </w:r>
+      <w:r>
+        <w:t xml:space="preserve">neither </w:t>
+      </w:r>
+      <w:r>
+        <w:t>“native” or “introduced but established” according to a Flora reference</w:t>
+      </w:r>
+      <w:r>
+        <w:t xml:space="preserve"> - </w:t>
+      </w:r>
+      <w:r>
+        <w:t xml:space="preserve">Flora of North America </w:t>
+      </w:r>
+      <w:proofErr w:type="spellStart"/>
+      <w:r>
+        <w:t>eFlora</w:t>
+      </w:r>
+      <w:proofErr w:type="spellEnd"/>
+      <w:r>
+        <w:t xml:space="preserve"> (FNA 2021) as a reference, using The Database of Vascular Plants of Canada (VASCAN) and/or the University of Texas </w:t>
+      </w:r>
+      <w:r>
+        <w:rPr>
+          <w:shd w:val="clear" w:color="auto" w:fill="FFFFFF"/>
+        </w:rPr>
+        <w:t>Native Plants of North America Database</w:t>
+      </w:r>
+      <w:r>
+        <w:t xml:space="preserve"> (UT NPNA). We removed ecoregions from an occurrence range if the ecoregion was completely bounded within a removed province. This effort was intended to remove occurrence points in the GBIF dataset that represent plants grown in controlled cultivation outside of their native range, for example </w:t>
+      </w:r>
+      <w:r>
+        <w:rPr>
+          <w:i/>
+          <w:iCs/>
+        </w:rPr>
+        <w:t xml:space="preserve">Castanea dentata </w:t>
+      </w:r>
+      <w:r>
+        <w:t xml:space="preserve">(chestnut) was removed from the province of British Columbia, where the species is not historically native nor are populations of introduced plants established, and occurrence points likely represent plants grown in a controlled cultivated context. We included regions where plants were introduced but established in our definition of a native region because these regions might reflect areas where CWR are adapting to unique environmental conditions. For example, </w:t>
+      </w:r>
+      <w:r>
+        <w:rPr>
+          <w:i/>
+          <w:iCs/>
+        </w:rPr>
+        <w:t xml:space="preserve">Vaccinium </w:t>
+      </w:r>
+      <w:proofErr w:type="spellStart"/>
+      <w:r>
+        <w:rPr>
+          <w:i/>
+          <w:iCs/>
+        </w:rPr>
+        <w:t>corymbosum</w:t>
+      </w:r>
+      <w:proofErr w:type="spellEnd"/>
+      <w:r>
+        <w:rPr>
+          <w:i/>
+          <w:iCs/>
+        </w:rPr>
+        <w:t xml:space="preserve"> </w:t>
+      </w:r>
+      <w:r>
+        <w:t xml:space="preserve">(blueberry) is introduced in British Columbia, but it is known to occur outside of cultivation in this region. Wild populations of </w:t>
+      </w:r>
+      <w:r>
+        <w:rPr>
+          <w:i/>
+          <w:iCs/>
+        </w:rPr>
+        <w:t xml:space="preserve">V. </w:t>
+      </w:r>
+      <w:proofErr w:type="spellStart"/>
+      <w:r>
+        <w:rPr>
+          <w:i/>
+          <w:iCs/>
+        </w:rPr>
+        <w:t>corymbosum</w:t>
+      </w:r>
+      <w:proofErr w:type="spellEnd"/>
+      <w:r>
+        <w:t xml:space="preserve"> in British Columbia may be adapting to local conditions and this adaptation may be useful for future plant breeding purposes. All manual changes made to the native ranges of CWR are listed in Supplementary Table S7.</w:t>
+      </w:r>
+      <w:r>
+        <w:t>”</w:t>
+      </w:r>
+    </w:p>
+    <w:p>
+      <w:pPr>
+        <w:rPr>
+          <w:b/>
+          <w:bCs/>
+        </w:rPr>
+      </w:pPr>
+      <w:r>
+        <w:rPr>
+          <w:b/>
+          <w:bCs/>
+        </w:rPr>
+        <w:t>To Actually do this all:</w:t>
+      </w:r>
+    </w:p>
+    <w:p>
+      <w:pPr>
+        <w:rPr>
+          <w:b/>
+          <w:bCs/>
+        </w:rPr>
+      </w:pPr>
+    </w:p>
+    <w:p>
+      <w:pPr>
+        <w:rPr>
+          <w:noProof/>
+        </w:rPr>
+      </w:pPr>
     </w:p>
     <w:p>
       <w:r>
@@ -1035,7 +1759,7 @@
                     <pic:cNvPicPr/>
                   </pic:nvPicPr>
                   <pic:blipFill rotWithShape="1">
-                    <a:blip r:embed="rId7"/>
+                    <a:blip r:embed="rId8"/>
                     <a:srcRect t="12835" r="27574" b="11426"/>
                     <a:stretch/>
                   </pic:blipFill>
@@ -1096,8 +1820,238 @@
       </w:rPr>
     </w:lvl>
   </w:abstractNum>
+  <w:abstractNum w:abstractNumId="1" w15:restartNumberingAfterBreak="0">
+    <w:nsid w:val="01177796"/>
+    <w:multiLevelType w:val="hybridMultilevel"/>
+    <w:tmpl w:val="14A6AC84"/>
+    <w:lvl w:ilvl="0" w:tplc="7FF69204">
+      <w:numFmt w:val="bullet"/>
+      <w:lvlText w:val="-"/>
+      <w:lvlJc w:val="left"/>
+      <w:pPr>
+        <w:ind w:left="1080" w:hanging="360"/>
+      </w:pPr>
+      <w:rPr>
+        <w:rFonts w:ascii="Calibri" w:eastAsiaTheme="minorHAnsi" w:hAnsi="Calibri" w:cs="Calibri" w:hint="default"/>
+      </w:rPr>
+    </w:lvl>
+    <w:lvl w:ilvl="1" w:tplc="10090003" w:tentative="1">
+      <w:start w:val="1"/>
+      <w:numFmt w:val="bullet"/>
+      <w:lvlText w:val="o"/>
+      <w:lvlJc w:val="left"/>
+      <w:pPr>
+        <w:ind w:left="1800" w:hanging="360"/>
+      </w:pPr>
+      <w:rPr>
+        <w:rFonts w:ascii="Courier New" w:hAnsi="Courier New" w:cs="Courier New" w:hint="default"/>
+      </w:rPr>
+    </w:lvl>
+    <w:lvl w:ilvl="2" w:tplc="10090005" w:tentative="1">
+      <w:start w:val="1"/>
+      <w:numFmt w:val="bullet"/>
+      <w:lvlText w:val=""/>
+      <w:lvlJc w:val="left"/>
+      <w:pPr>
+        <w:ind w:left="2520" w:hanging="360"/>
+      </w:pPr>
+      <w:rPr>
+        <w:rFonts w:ascii="Wingdings" w:hAnsi="Wingdings" w:hint="default"/>
+      </w:rPr>
+    </w:lvl>
+    <w:lvl w:ilvl="3" w:tplc="10090001" w:tentative="1">
+      <w:start w:val="1"/>
+      <w:numFmt w:val="bullet"/>
+      <w:lvlText w:val=""/>
+      <w:lvlJc w:val="left"/>
+      <w:pPr>
+        <w:ind w:left="3240" w:hanging="360"/>
+      </w:pPr>
+      <w:rPr>
+        <w:rFonts w:ascii="Symbol" w:hAnsi="Symbol" w:hint="default"/>
+      </w:rPr>
+    </w:lvl>
+    <w:lvl w:ilvl="4" w:tplc="10090003" w:tentative="1">
+      <w:start w:val="1"/>
+      <w:numFmt w:val="bullet"/>
+      <w:lvlText w:val="o"/>
+      <w:lvlJc w:val="left"/>
+      <w:pPr>
+        <w:ind w:left="3960" w:hanging="360"/>
+      </w:pPr>
+      <w:rPr>
+        <w:rFonts w:ascii="Courier New" w:hAnsi="Courier New" w:cs="Courier New" w:hint="default"/>
+      </w:rPr>
+    </w:lvl>
+    <w:lvl w:ilvl="5" w:tplc="10090005" w:tentative="1">
+      <w:start w:val="1"/>
+      <w:numFmt w:val="bullet"/>
+      <w:lvlText w:val=""/>
+      <w:lvlJc w:val="left"/>
+      <w:pPr>
+        <w:ind w:left="4680" w:hanging="360"/>
+      </w:pPr>
+      <w:rPr>
+        <w:rFonts w:ascii="Wingdings" w:hAnsi="Wingdings" w:hint="default"/>
+      </w:rPr>
+    </w:lvl>
+    <w:lvl w:ilvl="6" w:tplc="10090001" w:tentative="1">
+      <w:start w:val="1"/>
+      <w:numFmt w:val="bullet"/>
+      <w:lvlText w:val=""/>
+      <w:lvlJc w:val="left"/>
+      <w:pPr>
+        <w:ind w:left="5400" w:hanging="360"/>
+      </w:pPr>
+      <w:rPr>
+        <w:rFonts w:ascii="Symbol" w:hAnsi="Symbol" w:hint="default"/>
+      </w:rPr>
+    </w:lvl>
+    <w:lvl w:ilvl="7" w:tplc="10090003" w:tentative="1">
+      <w:start w:val="1"/>
+      <w:numFmt w:val="bullet"/>
+      <w:lvlText w:val="o"/>
+      <w:lvlJc w:val="left"/>
+      <w:pPr>
+        <w:ind w:left="6120" w:hanging="360"/>
+      </w:pPr>
+      <w:rPr>
+        <w:rFonts w:ascii="Courier New" w:hAnsi="Courier New" w:cs="Courier New" w:hint="default"/>
+      </w:rPr>
+    </w:lvl>
+    <w:lvl w:ilvl="8" w:tplc="10090005" w:tentative="1">
+      <w:start w:val="1"/>
+      <w:numFmt w:val="bullet"/>
+      <w:lvlText w:val=""/>
+      <w:lvlJc w:val="left"/>
+      <w:pPr>
+        <w:ind w:left="6840" w:hanging="360"/>
+      </w:pPr>
+      <w:rPr>
+        <w:rFonts w:ascii="Wingdings" w:hAnsi="Wingdings" w:hint="default"/>
+      </w:rPr>
+    </w:lvl>
+  </w:abstractNum>
+  <w:abstractNum w:abstractNumId="2" w15:restartNumberingAfterBreak="0">
+    <w:nsid w:val="230819D6"/>
+    <w:multiLevelType w:val="hybridMultilevel"/>
+    <w:tmpl w:val="F91AF266"/>
+    <w:lvl w:ilvl="0" w:tplc="63A64E52">
+      <w:numFmt w:val="bullet"/>
+      <w:lvlText w:val="-"/>
+      <w:lvlJc w:val="left"/>
+      <w:pPr>
+        <w:ind w:left="720" w:hanging="360"/>
+      </w:pPr>
+      <w:rPr>
+        <w:rFonts w:ascii="Calibri" w:eastAsiaTheme="minorHAnsi" w:hAnsi="Calibri" w:cs="Calibri" w:hint="default"/>
+      </w:rPr>
+    </w:lvl>
+    <w:lvl w:ilvl="1" w:tplc="10090003" w:tentative="1">
+      <w:start w:val="1"/>
+      <w:numFmt w:val="bullet"/>
+      <w:lvlText w:val="o"/>
+      <w:lvlJc w:val="left"/>
+      <w:pPr>
+        <w:ind w:left="1440" w:hanging="360"/>
+      </w:pPr>
+      <w:rPr>
+        <w:rFonts w:ascii="Courier New" w:hAnsi="Courier New" w:cs="Courier New" w:hint="default"/>
+      </w:rPr>
+    </w:lvl>
+    <w:lvl w:ilvl="2" w:tplc="10090005" w:tentative="1">
+      <w:start w:val="1"/>
+      <w:numFmt w:val="bullet"/>
+      <w:lvlText w:val=""/>
+      <w:lvlJc w:val="left"/>
+      <w:pPr>
+        <w:ind w:left="2160" w:hanging="360"/>
+      </w:pPr>
+      <w:rPr>
+        <w:rFonts w:ascii="Wingdings" w:hAnsi="Wingdings" w:hint="default"/>
+      </w:rPr>
+    </w:lvl>
+    <w:lvl w:ilvl="3" w:tplc="10090001" w:tentative="1">
+      <w:start w:val="1"/>
+      <w:numFmt w:val="bullet"/>
+      <w:lvlText w:val=""/>
+      <w:lvlJc w:val="left"/>
+      <w:pPr>
+        <w:ind w:left="2880" w:hanging="360"/>
+      </w:pPr>
+      <w:rPr>
+        <w:rFonts w:ascii="Symbol" w:hAnsi="Symbol" w:hint="default"/>
+      </w:rPr>
+    </w:lvl>
+    <w:lvl w:ilvl="4" w:tplc="10090003" w:tentative="1">
+      <w:start w:val="1"/>
+      <w:numFmt w:val="bullet"/>
+      <w:lvlText w:val="o"/>
+      <w:lvlJc w:val="left"/>
+      <w:pPr>
+        <w:ind w:left="3600" w:hanging="360"/>
+      </w:pPr>
+      <w:rPr>
+        <w:rFonts w:ascii="Courier New" w:hAnsi="Courier New" w:cs="Courier New" w:hint="default"/>
+      </w:rPr>
+    </w:lvl>
+    <w:lvl w:ilvl="5" w:tplc="10090005" w:tentative="1">
+      <w:start w:val="1"/>
+      <w:numFmt w:val="bullet"/>
+      <w:lvlText w:val=""/>
+      <w:lvlJc w:val="left"/>
+      <w:pPr>
+        <w:ind w:left="4320" w:hanging="360"/>
+      </w:pPr>
+      <w:rPr>
+        <w:rFonts w:ascii="Wingdings" w:hAnsi="Wingdings" w:hint="default"/>
+      </w:rPr>
+    </w:lvl>
+    <w:lvl w:ilvl="6" w:tplc="10090001" w:tentative="1">
+      <w:start w:val="1"/>
+      <w:numFmt w:val="bullet"/>
+      <w:lvlText w:val=""/>
+      <w:lvlJc w:val="left"/>
+      <w:pPr>
+        <w:ind w:left="5040" w:hanging="360"/>
+      </w:pPr>
+      <w:rPr>
+        <w:rFonts w:ascii="Symbol" w:hAnsi="Symbol" w:hint="default"/>
+      </w:rPr>
+    </w:lvl>
+    <w:lvl w:ilvl="7" w:tplc="10090003" w:tentative="1">
+      <w:start w:val="1"/>
+      <w:numFmt w:val="bullet"/>
+      <w:lvlText w:val="o"/>
+      <w:lvlJc w:val="left"/>
+      <w:pPr>
+        <w:ind w:left="5760" w:hanging="360"/>
+      </w:pPr>
+      <w:rPr>
+        <w:rFonts w:ascii="Courier New" w:hAnsi="Courier New" w:cs="Courier New" w:hint="default"/>
+      </w:rPr>
+    </w:lvl>
+    <w:lvl w:ilvl="8" w:tplc="10090005" w:tentative="1">
+      <w:start w:val="1"/>
+      <w:numFmt w:val="bullet"/>
+      <w:lvlText w:val=""/>
+      <w:lvlJc w:val="left"/>
+      <w:pPr>
+        <w:ind w:left="6480" w:hanging="360"/>
+      </w:pPr>
+      <w:rPr>
+        <w:rFonts w:ascii="Wingdings" w:hAnsi="Wingdings" w:hint="default"/>
+      </w:rPr>
+    </w:lvl>
+  </w:abstractNum>
   <w:num w:numId="1">
     <w:abstractNumId w:val="0"/>
+  </w:num>
+  <w:num w:numId="2">
+    <w:abstractNumId w:val="2"/>
+  </w:num>
+  <w:num w:numId="3">
+    <w:abstractNumId w:val="1"/>
   </w:num>
 </w:numbering>
 </file>
@@ -1504,7 +2458,6 @@
   <w:style w:type="character" w:default="1" w:styleId="DefaultParagraphFont">
     <w:name w:val="Default Paragraph Font"/>
     <w:uiPriority w:val="1"/>
-    <w:semiHidden/>
     <w:unhideWhenUsed/>
   </w:style>
   <w:style w:type="table" w:default="1" w:styleId="TableNormal">
@@ -1582,6 +2535,34 @@
       </w:numPr>
       <w:contextualSpacing/>
     </w:pPr>
+  </w:style>
+  <w:style w:type="paragraph" w:styleId="ListParagraph">
+    <w:name w:val="List Paragraph"/>
+    <w:basedOn w:val="Normal"/>
+    <w:uiPriority w:val="34"/>
+    <w:qFormat/>
+    <w:rsid w:val="00C6495C"/>
+    <w:pPr>
+      <w:ind w:left="720"/>
+      <w:contextualSpacing/>
+    </w:pPr>
+  </w:style>
+  <w:style w:type="paragraph" w:styleId="NormalWeb">
+    <w:name w:val="Normal (Web)"/>
+    <w:basedOn w:val="Normal"/>
+    <w:uiPriority w:val="99"/>
+    <w:semiHidden/>
+    <w:unhideWhenUsed/>
+    <w:rsid w:val="00C6495C"/>
+    <w:pPr>
+      <w:spacing w:before="100" w:beforeAutospacing="1" w:after="100" w:afterAutospacing="1" w:line="240" w:lineRule="auto"/>
+    </w:pPr>
+    <w:rPr>
+      <w:rFonts w:ascii="Times New Roman" w:eastAsia="Times New Roman" w:hAnsi="Times New Roman" w:cs="Times New Roman"/>
+      <w:sz w:val="24"/>
+      <w:szCs w:val="24"/>
+      <w:lang w:eastAsia="en-CA"/>
+    </w:rPr>
   </w:style>
 </w:styles>
 </file>

</xml_diff>